<commit_message>
alteração nos arquivos astah. Adição do diagrama de camadas. no doc segue a mesma alteração, porém sem muita coisa
</commit_message>
<xml_diff>
--- a/analise/projeto/Modelo de documento para Projeto de Software (1).docx
+++ b/analise/projeto/Modelo de documento para Projeto de Software (1).docx
@@ -21625,13 +21625,7 @@
         <w:t xml:space="preserve">O </w:t>
       </w:r>
       <w:r>
-        <w:t>DER</w:t>
-      </w:r>
-      <w:r>
-        <w:t xml:space="preserve"> </w:t>
-      </w:r>
-      <w:r>
-        <w:t>visa representar o banco de dados em um alto nível de abstração, facilitando assim o seu entendimento</w:t>
+        <w:t>DER visa representar o banco de dados em um alto nível de abstração, facilitando assim o seu entendimento</w:t>
       </w:r>
       <w:r>
         <w:t xml:space="preserve"> da estrutura</w:t>
@@ -21748,19 +21742,7 @@
         <w:rPr>
           <w:color w:val="auto"/>
         </w:rPr>
-        <w:t>DER(</w:t>
-      </w:r>
-      <w:r>
-        <w:rPr>
-          <w:color w:val="auto"/>
-        </w:rPr>
-        <w:t>Diagrama entidade-relacionamento</w:t>
-      </w:r>
-      <w:r>
-        <w:rPr>
-          <w:color w:val="auto"/>
-        </w:rPr>
-        <w:t xml:space="preserve"> )</w:t>
+        <w:t>DER(Diagrama entidade-relacionamento )</w:t>
       </w:r>
     </w:p>
     <w:p>
@@ -21788,8 +21770,6 @@
       <w:r>
         <w:t>visualizamos facilmente quatro entidades e três relacionamentos que é a representação abstraída do modelo físico.</w:t>
       </w:r>
-      <w:bookmarkStart w:id="91" w:name="_GoBack"/>
-      <w:bookmarkEnd w:id="91"/>
     </w:p>
     <w:p>
       <w:pPr>
@@ -21833,8 +21813,8 @@
           <w:color w:val="auto"/>
         </w:rPr>
       </w:pPr>
-      <w:bookmarkStart w:id="92" w:name="_Toc323734901"/>
-      <w:bookmarkStart w:id="93" w:name="_Toc336968225"/>
+      <w:bookmarkStart w:id="91" w:name="_Toc323734901"/>
+      <w:bookmarkStart w:id="92" w:name="_Toc336968225"/>
       <w:r>
         <w:rPr>
           <w:color w:val="auto"/>
@@ -21860,8 +21840,8 @@
         </w:rPr>
         <w:t xml:space="preserve"> </w:t>
       </w:r>
+      <w:bookmarkEnd w:id="91"/>
       <w:bookmarkEnd w:id="92"/>
-      <w:bookmarkEnd w:id="93"/>
       <w:r>
         <w:rPr>
           <w:color w:val="auto"/>
@@ -22069,7 +22049,7 @@
       <w:pPr>
         <w:pStyle w:val="Heading1"/>
       </w:pPr>
-      <w:bookmarkStart w:id="94" w:name="_Toc336968226"/>
+      <w:bookmarkStart w:id="93" w:name="_Toc336968226"/>
     </w:p>
     <w:p>
       <w:pPr>
@@ -22111,17 +22091,90 @@
       <w:r>
         <w:t>CAPÍTULO VII</w:t>
       </w:r>
+      <w:bookmarkEnd w:id="93"/>
+    </w:p>
+    <w:p>
+      <w:pPr>
+        <w:pStyle w:val="Heading1"/>
+      </w:pPr>
+      <w:bookmarkStart w:id="94" w:name="_Toc336968227"/>
+      <w:r>
+        <w:t>CLASSE DE ANÁLISE</w:t>
+      </w:r>
       <w:bookmarkEnd w:id="94"/>
     </w:p>
     <w:p>
       <w:pPr>
-        <w:pStyle w:val="Heading1"/>
-      </w:pPr>
-      <w:bookmarkStart w:id="95" w:name="_Toc336968227"/>
-      <w:r>
-        <w:t>CLASSE DE ANÁLISE</w:t>
+        <w:pStyle w:val="Pargrafo"/>
+        <w:rPr>
+          <w:color w:val="auto"/>
+        </w:rPr>
+      </w:pPr>
+      <w:r>
+        <w:rPr>
+          <w:color w:val="auto"/>
+        </w:rPr>
+        <w:t>Este tópico deverá apresentar as classes de análise para cada use case.</w:t>
+      </w:r>
+    </w:p>
+    <w:p>
+      <w:pPr>
+        <w:pStyle w:val="Pargrafo"/>
+        <w:rPr>
+          <w:i/>
+          <w:color w:val="auto"/>
+        </w:rPr>
+      </w:pPr>
+      <w:r>
+        <w:rPr>
+          <w:color w:val="auto"/>
+        </w:rPr>
+        <w:t>Consulte o capítulo 5 do livro para saber mais detalhes sobre classes de análise</w:t>
+      </w:r>
+    </w:p>
+    <w:p>
+      <w:pPr>
+        <w:pStyle w:val="Heading3"/>
+        <w:rPr>
+          <w:color w:val="auto"/>
+        </w:rPr>
+      </w:pPr>
+      <w:bookmarkStart w:id="95" w:name="_Toc323734903"/>
+      <w:bookmarkStart w:id="96" w:name="_Toc336968228"/>
+      <w:r>
+        <w:rPr>
+          <w:color w:val="auto"/>
+        </w:rPr>
+        <w:t>7.1 - Classes de Análise da</w:t>
+      </w:r>
+      <w:r>
+        <w:rPr>
+          <w:i/>
+          <w:color w:val="auto"/>
+        </w:rPr>
+        <w:t xml:space="preserve"> </w:t>
+      </w:r>
+      <w:r>
+        <w:rPr>
+          <w:color w:val="auto"/>
+        </w:rPr>
+        <w:t xml:space="preserve">[Nome da </w:t>
+      </w:r>
+      <w:r>
+        <w:rPr>
+          <w:i/>
+          <w:color w:val="auto"/>
+        </w:rPr>
+        <w:t>Use Case</w:t>
+      </w:r>
+      <w:r>
+        <w:rPr>
+          <w:color w:val="auto"/>
+        </w:rPr>
+        <w:t xml:space="preserve"> N]</w:t>
       </w:r>
       <w:bookmarkEnd w:id="95"/>
+      <w:bookmarkEnd w:id="96"/>
     </w:p>
     <w:p>
       <w:pPr>
@@ -22134,22 +22187,21 @@
         <w:rPr>
           <w:color w:val="auto"/>
         </w:rPr>
-        <w:t>Este tópico deverá apresentar as classes de análise para cada use case.</w:t>
+        <w:t>Você deverá detalhar todas as classes de análise encontradas para o sistema, caso uma use case utilize uma classe de outra descrita antes deve-se relacioná-la da seguinte forma:</w:t>
       </w:r>
     </w:p>
     <w:p>
       <w:pPr>
         <w:pStyle w:val="Pargrafo"/>
         <w:rPr>
-          <w:i/>
-          <w:color w:val="auto"/>
-        </w:rPr>
-      </w:pPr>
-      <w:r>
-        <w:rPr>
-          <w:color w:val="auto"/>
-        </w:rPr>
-        <w:t>Consulte o capítulo 5 do livro para saber mais detalhes sobre classes de análise</w:t>
+          <w:color w:val="auto"/>
+        </w:rPr>
+      </w:pPr>
+      <w:r>
+        <w:rPr>
+          <w:color w:val="auto"/>
+        </w:rPr>
+        <w:t>“Classe de [Tipo da Classe] [Nome da Classe] descrita na use case [Nome da use case]”</w:t>
       </w:r>
     </w:p>
     <w:p>
@@ -22159,41 +22211,13 @@
           <w:color w:val="auto"/>
         </w:rPr>
       </w:pPr>
-      <w:bookmarkStart w:id="96" w:name="_Toc323734903"/>
-      <w:bookmarkStart w:id="97" w:name="_Toc336968228"/>
-      <w:r>
-        <w:rPr>
-          <w:color w:val="auto"/>
-        </w:rPr>
-        <w:t>7.1 - Classes de Análise da</w:t>
-      </w:r>
-      <w:r>
-        <w:rPr>
-          <w:i/>
-          <w:color w:val="auto"/>
-        </w:rPr>
-        <w:t xml:space="preserve"> </w:t>
-      </w:r>
-      <w:r>
-        <w:rPr>
-          <w:color w:val="auto"/>
-        </w:rPr>
-        <w:t xml:space="preserve">[Nome da </w:t>
-      </w:r>
-      <w:r>
-        <w:rPr>
-          <w:i/>
-          <w:color w:val="auto"/>
-        </w:rPr>
-        <w:t>Use Case</w:t>
-      </w:r>
-      <w:r>
-        <w:rPr>
-          <w:color w:val="auto"/>
-        </w:rPr>
-        <w:t xml:space="preserve"> N]</w:t>
-      </w:r>
-      <w:bookmarkEnd w:id="96"/>
+      <w:bookmarkStart w:id="97" w:name="_Toc336968229"/>
+      <w:r>
+        <w:rPr>
+          <w:color w:val="auto"/>
+        </w:rPr>
+        <w:t>7.1.1 - Classe de Fronteira N [Nome da Classe]</w:t>
+      </w:r>
       <w:bookmarkEnd w:id="97"/>
     </w:p>
     <w:p>
@@ -22207,7 +22231,21 @@
         <w:rPr>
           <w:color w:val="auto"/>
         </w:rPr>
-        <w:t>Você deverá detalhar todas as classes de análise encontradas para o sistema, caso uma use case utilize uma classe de outra descrita antes deve-se relacioná-la da seguinte forma:</w:t>
+        <w:t xml:space="preserve">Descreva a responsabilidade da classe e, se for o caso, a qual interface </w:t>
+      </w:r>
+      <w:proofErr w:type="spellStart"/>
+      <w:r>
+        <w:rPr>
+          <w:color w:val="auto"/>
+        </w:rPr>
+        <w:t>esta</w:t>
+      </w:r>
+      <w:proofErr w:type="spellEnd"/>
+      <w:r>
+        <w:rPr>
+          <w:color w:val="auto"/>
+        </w:rPr>
+        <w:t xml:space="preserve"> relacionada. Se esta classe se relaciona com outros sistemas através de um protocolo descreva o mais detalhado possível este protocolo. Faça uma descrição para cada classe de fronteira. N significa o número da classe caso existam mais de uma, caso contrário não é necessário.</w:t>
       </w:r>
     </w:p>
     <w:p>
@@ -22217,12 +22255,6 @@
           <w:color w:val="auto"/>
         </w:rPr>
       </w:pPr>
-      <w:r>
-        <w:rPr>
-          <w:color w:val="auto"/>
-        </w:rPr>
-        <w:t>“Classe de [Tipo da Classe] [Nome da Classe] descrita na use case [Nome da use case]”</w:t>
-      </w:r>
     </w:p>
     <w:p>
       <w:pPr>
@@ -22231,59 +22263,7 @@
           <w:color w:val="auto"/>
         </w:rPr>
       </w:pPr>
-      <w:bookmarkStart w:id="98" w:name="_Toc336968229"/>
-      <w:r>
-        <w:rPr>
-          <w:color w:val="auto"/>
-        </w:rPr>
-        <w:t>7.1.1 - Classe de Fronteira N [Nome da Classe]</w:t>
-      </w:r>
-      <w:bookmarkEnd w:id="98"/>
-    </w:p>
-    <w:p>
-      <w:pPr>
-        <w:pStyle w:val="Pargrafo"/>
-        <w:rPr>
-          <w:color w:val="auto"/>
-        </w:rPr>
-      </w:pPr>
-      <w:r>
-        <w:rPr>
-          <w:color w:val="auto"/>
-        </w:rPr>
-        <w:t xml:space="preserve">Descreva a responsabilidade da classe e, se for o caso, a qual interface </w:t>
-      </w:r>
-      <w:proofErr w:type="spellStart"/>
-      <w:r>
-        <w:rPr>
-          <w:color w:val="auto"/>
-        </w:rPr>
-        <w:t>esta</w:t>
-      </w:r>
-      <w:proofErr w:type="spellEnd"/>
-      <w:r>
-        <w:rPr>
-          <w:color w:val="auto"/>
-        </w:rPr>
-        <w:t xml:space="preserve"> relacionada. Se esta classe se relaciona com outros sistemas através de um protocolo descreva o mais detalhado possível este protocolo. Faça uma descrição para cada classe de fronteira. N significa o número da classe caso existam mais de uma, caso contrário não é necessário.</w:t>
-      </w:r>
-    </w:p>
-    <w:p>
-      <w:pPr>
-        <w:pStyle w:val="Pargrafo"/>
-        <w:rPr>
-          <w:color w:val="auto"/>
-        </w:rPr>
-      </w:pPr>
-    </w:p>
-    <w:p>
-      <w:pPr>
-        <w:pStyle w:val="Heading3"/>
-        <w:rPr>
-          <w:color w:val="auto"/>
-        </w:rPr>
-      </w:pPr>
-      <w:bookmarkStart w:id="99" w:name="_Toc336968230"/>
+      <w:bookmarkStart w:id="98" w:name="_Toc336968230"/>
       <w:r>
         <w:rPr>
           <w:color w:val="auto"/>
@@ -22291,6 +22271,44 @@
         <w:lastRenderedPageBreak/>
         <w:t>7.1.2 - Classe de Entidade N [Nome da Classe]</w:t>
       </w:r>
+      <w:bookmarkEnd w:id="98"/>
+    </w:p>
+    <w:p>
+      <w:pPr>
+        <w:pStyle w:val="Pargrafo"/>
+        <w:rPr>
+          <w:color w:val="auto"/>
+        </w:rPr>
+      </w:pPr>
+      <w:r>
+        <w:rPr>
+          <w:color w:val="auto"/>
+        </w:rPr>
+        <w:t>Descreva a responsabilidade da classe e quais as informações que são pertinentes a esta classe. Faça uma descrição para cada classe de entidade. N significa o número da classe caso existam mais de uma, caso contrário não é necessário.</w:t>
+      </w:r>
+    </w:p>
+    <w:p>
+      <w:pPr>
+        <w:pStyle w:val="Pargrafo"/>
+        <w:rPr>
+          <w:color w:val="auto"/>
+        </w:rPr>
+      </w:pPr>
+    </w:p>
+    <w:p>
+      <w:pPr>
+        <w:pStyle w:val="Heading3"/>
+        <w:rPr>
+          <w:color w:val="auto"/>
+        </w:rPr>
+      </w:pPr>
+      <w:bookmarkStart w:id="99" w:name="_Toc336968231"/>
+      <w:r>
+        <w:rPr>
+          <w:color w:val="auto"/>
+        </w:rPr>
+        <w:t>7.1.3 - Classe de Controle N [Nome da Classe]</w:t>
+      </w:r>
       <w:bookmarkEnd w:id="99"/>
     </w:p>
     <w:p>
@@ -22304,8 +22322,39 @@
         <w:rPr>
           <w:color w:val="auto"/>
         </w:rPr>
-        <w:t>Descreva a responsabilidade da classe e quais as informações que são pertinentes a esta classe. Faça uma descrição para cada classe de entidade. N significa o número da classe caso existam mais de uma, caso contrário não é necessário.</w:t>
-      </w:r>
+        <w:t xml:space="preserve">Descreva a responsabilidade da classe, a </w:t>
+      </w:r>
+      <w:proofErr w:type="spellStart"/>
+      <w:r>
+        <w:rPr>
+          <w:color w:val="auto"/>
+        </w:rPr>
+        <w:t>seqüência</w:t>
+      </w:r>
+      <w:proofErr w:type="spellEnd"/>
+      <w:r>
+        <w:rPr>
+          <w:color w:val="auto"/>
+        </w:rPr>
+        <w:t xml:space="preserve"> de controle (se necessário faça um diagrama de atividades) e os comportamentos relacionados a negócio. Faça uma descrição para cada classe de controle. N significa o número da classe caso existam mais de uma, caso contrário não é necessário.</w:t>
+      </w:r>
+    </w:p>
+    <w:p/>
+    <w:p>
+      <w:pPr>
+        <w:pStyle w:val="Heading3"/>
+        <w:rPr>
+          <w:color w:val="auto"/>
+        </w:rPr>
+      </w:pPr>
+      <w:bookmarkStart w:id="100" w:name="_Toc336968232"/>
+      <w:r>
+        <w:rPr>
+          <w:color w:val="auto"/>
+        </w:rPr>
+        <w:t>7.1.4 - Diagrama de Classes de Análise</w:t>
+      </w:r>
+      <w:bookmarkEnd w:id="100"/>
     </w:p>
     <w:p>
       <w:pPr>
@@ -22314,75 +22363,6 @@
           <w:color w:val="auto"/>
         </w:rPr>
       </w:pPr>
-    </w:p>
-    <w:p>
-      <w:pPr>
-        <w:pStyle w:val="Heading3"/>
-        <w:rPr>
-          <w:color w:val="auto"/>
-        </w:rPr>
-      </w:pPr>
-      <w:bookmarkStart w:id="100" w:name="_Toc336968231"/>
-      <w:r>
-        <w:rPr>
-          <w:color w:val="auto"/>
-        </w:rPr>
-        <w:t>7.1.3 - Classe de Controle N [Nome da Classe]</w:t>
-      </w:r>
-      <w:bookmarkEnd w:id="100"/>
-    </w:p>
-    <w:p>
-      <w:pPr>
-        <w:pStyle w:val="Pargrafo"/>
-        <w:rPr>
-          <w:color w:val="auto"/>
-        </w:rPr>
-      </w:pPr>
-      <w:r>
-        <w:rPr>
-          <w:color w:val="auto"/>
-        </w:rPr>
-        <w:t xml:space="preserve">Descreva a responsabilidade da classe, a </w:t>
-      </w:r>
-      <w:proofErr w:type="spellStart"/>
-      <w:r>
-        <w:rPr>
-          <w:color w:val="auto"/>
-        </w:rPr>
-        <w:t>seqüência</w:t>
-      </w:r>
-      <w:proofErr w:type="spellEnd"/>
-      <w:r>
-        <w:rPr>
-          <w:color w:val="auto"/>
-        </w:rPr>
-        <w:t xml:space="preserve"> de controle (se necessário faça um diagrama de atividades) e os comportamentos relacionados a negócio. Faça uma descrição para cada classe de controle. N significa o número da classe caso existam mais de uma, caso contrário não é necessário.</w:t>
-      </w:r>
-    </w:p>
-    <w:p/>
-    <w:p>
-      <w:pPr>
-        <w:pStyle w:val="Heading3"/>
-        <w:rPr>
-          <w:color w:val="auto"/>
-        </w:rPr>
-      </w:pPr>
-      <w:bookmarkStart w:id="101" w:name="_Toc336968232"/>
-      <w:r>
-        <w:rPr>
-          <w:color w:val="auto"/>
-        </w:rPr>
-        <w:t>7.1.4 - Diagrama de Classes de Análise</w:t>
-      </w:r>
-      <w:bookmarkEnd w:id="101"/>
-    </w:p>
-    <w:p>
-      <w:pPr>
-        <w:pStyle w:val="Pargrafo"/>
-        <w:rPr>
-          <w:color w:val="auto"/>
-        </w:rPr>
-      </w:pPr>
       <w:r>
         <w:rPr>
           <w:color w:val="auto"/>
@@ -22404,22 +22384,90 @@
       <w:pPr>
         <w:pStyle w:val="Heading1"/>
       </w:pPr>
-      <w:bookmarkStart w:id="102" w:name="_Toc336968233"/>
+      <w:bookmarkStart w:id="101" w:name="_Toc336968233"/>
       <w:r>
         <w:lastRenderedPageBreak/>
         <w:t>CAPÍTULO VIII</w:t>
       </w:r>
+      <w:bookmarkEnd w:id="101"/>
+    </w:p>
+    <w:p>
+      <w:pPr>
+        <w:pStyle w:val="Heading1"/>
+      </w:pPr>
+      <w:bookmarkStart w:id="102" w:name="_Toc336968234"/>
+      <w:r>
+        <w:t>CAMADAS E PACOTES</w:t>
+      </w:r>
       <w:bookmarkEnd w:id="102"/>
     </w:p>
     <w:p>
       <w:pPr>
-        <w:pStyle w:val="Heading1"/>
-      </w:pPr>
-      <w:bookmarkStart w:id="103" w:name="_Toc336968234"/>
-      <w:r>
-        <w:t>CAMADAS E PACOTES</w:t>
+        <w:pStyle w:val="Pargrafo"/>
+        <w:rPr>
+          <w:color w:val="auto"/>
+        </w:rPr>
+      </w:pPr>
+      <w:r>
+        <w:rPr>
+          <w:color w:val="auto"/>
+        </w:rPr>
+        <w:t xml:space="preserve">Este tópico </w:t>
+      </w:r>
+      <w:r>
+        <w:rPr>
+          <w:color w:val="auto"/>
+        </w:rPr>
+        <w:t>apresenta</w:t>
+      </w:r>
+      <w:r>
+        <w:rPr>
+          <w:color w:val="auto"/>
+        </w:rPr>
+        <w:t xml:space="preserve"> </w:t>
+      </w:r>
+      <w:r>
+        <w:rPr>
+          <w:color w:val="auto"/>
+        </w:rPr>
+        <w:t>o</w:t>
+      </w:r>
+      <w:r>
+        <w:rPr>
+          <w:color w:val="auto"/>
+        </w:rPr>
+        <w:t xml:space="preserve">s pacotes </w:t>
+      </w:r>
+      <w:r>
+        <w:rPr>
+          <w:color w:val="auto"/>
+        </w:rPr>
+        <w:t>do sistema</w:t>
+      </w:r>
+      <w:r>
+        <w:rPr>
+          <w:color w:val="auto"/>
+        </w:rPr>
+        <w:t>.</w:t>
+      </w:r>
+    </w:p>
+    <w:p>
+      <w:pPr>
+        <w:pStyle w:val="Heading3"/>
+        <w:rPr>
+          <w:color w:val="auto"/>
+        </w:rPr>
+      </w:pPr>
+      <w:bookmarkStart w:id="103" w:name="_Toc323734905"/>
+      <w:bookmarkStart w:id="104" w:name="_Toc336968235"/>
+      <w:r>
+        <w:rPr>
+          <w:color w:val="auto"/>
+        </w:rPr>
+        <w:t>8.1 - Diagrama de Pacotes</w:t>
       </w:r>
       <w:bookmarkEnd w:id="103"/>
+      <w:bookmarkEnd w:id="104"/>
     </w:p>
     <w:p>
       <w:pPr>
@@ -22432,7 +22480,7 @@
         <w:rPr>
           <w:color w:val="auto"/>
         </w:rPr>
-        <w:t>Este tópico deverá apresentar as camadas e pacotes determinados para o sistema, caso não exista o tópico deve ser suprimido.</w:t>
+        <w:t>Faça um diagrama das camadas (ou dos pacotes) determinados para o sistema mostrando o relacionamento entre eles e explicando o funcionamento.</w:t>
       </w:r>
     </w:p>
     <w:p>
@@ -22442,62 +22490,24 @@
           <w:color w:val="auto"/>
         </w:rPr>
       </w:pPr>
-      <w:bookmarkStart w:id="104" w:name="_Toc323734905"/>
-      <w:bookmarkStart w:id="105" w:name="_Toc336968235"/>
-      <w:r>
-        <w:rPr>
-          <w:color w:val="auto"/>
-        </w:rPr>
-        <w:t>8.1 - Diagrama de Camadas (ou Pacotes)</w:t>
-      </w:r>
-      <w:bookmarkEnd w:id="104"/>
+      <w:bookmarkStart w:id="105" w:name="_Toc323734906"/>
+      <w:bookmarkStart w:id="106" w:name="_Toc336968236"/>
+      <w:r>
+        <w:rPr>
+          <w:color w:val="auto"/>
+        </w:rPr>
+        <w:t>8.1.1 - Pacote</w:t>
+      </w:r>
+      <w:bookmarkStart w:id="107" w:name="_GoBack"/>
+      <w:bookmarkEnd w:id="107"/>
+      <w:r>
+        <w:rPr>
+          <w:color w:val="auto"/>
+        </w:rPr>
+        <w:t xml:space="preserve"> [Nome da Camada (ou do Pacote)]</w:t>
+      </w:r>
       <w:bookmarkEnd w:id="105"/>
-    </w:p>
-    <w:p>
-      <w:pPr>
-        <w:pStyle w:val="Pargrafo"/>
-        <w:rPr>
-          <w:color w:val="auto"/>
-        </w:rPr>
-      </w:pPr>
-      <w:r>
-        <w:rPr>
-          <w:color w:val="auto"/>
-        </w:rPr>
-        <w:t>Faça um diagrama das camadas (ou dos pacotes) determinados para o sistema mostrando o relacionamento entre eles e explicando o funcionamento.</w:t>
-      </w:r>
-    </w:p>
-    <w:p>
-      <w:pPr>
-        <w:pStyle w:val="Heading3"/>
-        <w:rPr>
-          <w:color w:val="auto"/>
-        </w:rPr>
-      </w:pPr>
-      <w:bookmarkStart w:id="106" w:name="_Toc323734906"/>
-      <w:bookmarkStart w:id="107" w:name="_Toc336968236"/>
-      <w:r>
-        <w:rPr>
-          <w:color w:val="auto"/>
-        </w:rPr>
-        <w:t xml:space="preserve">8.1.1 - Camada (ou </w:t>
-      </w:r>
-      <w:proofErr w:type="gramStart"/>
-      <w:r>
-        <w:rPr>
-          <w:color w:val="auto"/>
-        </w:rPr>
-        <w:t>Pacote )</w:t>
-      </w:r>
-      <w:proofErr w:type="gramEnd"/>
-      <w:r>
-        <w:rPr>
-          <w:color w:val="auto"/>
-        </w:rPr>
-        <w:t xml:space="preserve"> [Nome da Camada (ou do Pacote)]</w:t>
-      </w:r>
       <w:bookmarkEnd w:id="106"/>
-      <w:bookmarkEnd w:id="107"/>
     </w:p>
     <w:p>
       <w:pPr>
@@ -28575,7 +28585,7 @@
 </file>
 
 <file path=customXml/itemProps1.xml><?xml version="1.0" encoding="utf-8"?>
-<ds:datastoreItem xmlns:ds="http://schemas.openxmlformats.org/officeDocument/2006/customXml" ds:itemID="{614AB020-5FC4-4AAD-878E-26D7717254F6}">
+<ds:datastoreItem xmlns:ds="http://schemas.openxmlformats.org/officeDocument/2006/customXml" ds:itemID="{7C0DDE6C-35D8-4FC8-8849-87F44DE5B43D}">
   <ds:schemaRefs>
     <ds:schemaRef ds:uri="http://schemas.openxmlformats.org/officeDocument/2006/bibliography"/>
   </ds:schemaRefs>

</xml_diff>